<commit_message>
updated docs and ppt
updated
</commit_message>
<xml_diff>
--- a/Proposal/CS Blog Requirements.docx
+++ b/Proposal/CS Blog Requirements.docx
@@ -1,6 +1,6 @@
 
 <file path=word/document.xml><?xml version="1.0" encoding="utf-8"?>
-<w:document xmlns:wpc="http://schemas.microsoft.com/office/word/2010/wordprocessingCanvas" xmlns:mc="http://schemas.openxmlformats.org/markup-compatibility/2006" xmlns:o="urn:schemas-microsoft-com:office:office" xmlns:r="http://schemas.openxmlformats.org/officeDocument/2006/relationships" xmlns:m="http://schemas.openxmlformats.org/officeDocument/2006/math" xmlns:v="urn:schemas-microsoft-com:vml" xmlns:wp14="http://schemas.microsoft.com/office/word/2010/wordprocessingDrawing" xmlns:wp="http://schemas.openxmlformats.org/drawingml/2006/wordprocessingDrawing" xmlns:w10="urn:schemas-microsoft-com:office:word" xmlns:w="http://schemas.openxmlformats.org/wordprocessingml/2006/main" xmlns:w14="http://schemas.microsoft.com/office/word/2010/wordml" xmlns:wpg="http://schemas.microsoft.com/office/word/2010/wordprocessingGroup" xmlns:wpi="http://schemas.microsoft.com/office/word/2010/wordprocessingInk" xmlns:wne="http://schemas.microsoft.com/office/word/2006/wordml" xmlns:wps="http://schemas.microsoft.com/office/word/2010/wordprocessingShape" mc:Ignorable="w14 wp14">
+<w:document xmlns:ve="http://schemas.openxmlformats.org/markup-compatibility/2006" xmlns:o="urn:schemas-microsoft-com:office:office" xmlns:r="http://schemas.openxmlformats.org/officeDocument/2006/relationships" xmlns:m="http://schemas.openxmlformats.org/officeDocument/2006/math" xmlns:v="urn:schemas-microsoft-com:vml" xmlns:wp="http://schemas.openxmlformats.org/drawingml/2006/wordprocessingDrawing" xmlns:w10="urn:schemas-microsoft-com:office:word" xmlns:w="http://schemas.openxmlformats.org/wordprocessingml/2006/main" xmlns:wne="http://schemas.microsoft.com/office/word/2006/wordml">
   <w:body>
     <w:p>
       <w:pPr>
@@ -30,10 +30,10 @@
                     <pic:cNvPicPr/>
                   </pic:nvPicPr>
                   <pic:blipFill>
-                    <a:blip r:embed="rId6">
+                    <a:blip r:embed="rId6" cstate="print">
                       <a:extLst>
                         <a:ext uri="{28A0092B-C50C-407E-A947-70E740481C1C}">
-                          <a14:useLocalDpi xmlns:a14="http://schemas.microsoft.com/office/drawing/2010/main" val="0"/>
+                          <a14:useLocalDpi xmlns:a14="http://schemas.microsoft.com/office/drawing/2010/main" xmlns:wps="http://schemas.microsoft.com/office/word/2010/wordprocessingShape" xmlns:wpi="http://schemas.microsoft.com/office/word/2010/wordprocessingInk" xmlns:wpg="http://schemas.microsoft.com/office/word/2010/wordprocessingGroup" xmlns:w14="http://schemas.microsoft.com/office/word/2010/wordml" xmlns:w="http://schemas.openxmlformats.org/wordprocessingml/2006/main" xmlns:w10="urn:schemas-microsoft-com:office:word" xmlns:wp14="http://schemas.microsoft.com/office/word/2010/wordprocessingDrawing" xmlns:v="urn:schemas-microsoft-com:vml" xmlns:o="urn:schemas-microsoft-com:office:office" xmlns:mc="http://schemas.openxmlformats.org/markup-compatibility/2006" xmlns:wpc="http://schemas.microsoft.com/office/word/2010/wordprocessingCanvas" xmlns="" val="0"/>
                         </a:ext>
                       </a:extLst>
                     </a:blip>
@@ -199,8 +199,16 @@
           <w:sz w:val="28"/>
         </w:rPr>
         <w:tab/>
-        <w:t>Mr. Cong Pu</w:t>
-      </w:r>
+        <w:t xml:space="preserve">Mr. Cong </w:t>
+      </w:r>
+      <w:proofErr w:type="spellStart"/>
+      <w:r>
+        <w:rPr>
+          <w:sz w:val="28"/>
+        </w:rPr>
+        <w:t>Pu</w:t>
+      </w:r>
+      <w:proofErr w:type="spellEnd"/>
     </w:p>
     <w:p>
       <w:pPr>
@@ -241,16 +249,8 @@
         <w:rPr>
           <w:sz w:val="28"/>
         </w:rPr>
-        <w:t xml:space="preserve">Patrick </w:t>
-      </w:r>
-      <w:proofErr w:type="spellStart"/>
-      <w:r>
-        <w:rPr>
-          <w:sz w:val="28"/>
-        </w:rPr>
-        <w:t>Braud</w:t>
-      </w:r>
-      <w:proofErr w:type="spellEnd"/>
+        <w:t>Patrick Braud</w:t>
+      </w:r>
     </w:p>
     <w:p>
       <w:pPr>
@@ -273,21 +273,721 @@
         <w:br w:type="page"/>
       </w:r>
     </w:p>
-    <w:p>
-      <w:pPr>
-        <w:spacing w:after="0" w:line="240" w:lineRule="auto"/>
-        <w:rPr>
-          <w:sz w:val="24"/>
-        </w:rPr>
-      </w:pPr>
-      <w:r>
-        <w:rPr>
-          <w:sz w:val="24"/>
-        </w:rPr>
-        <w:lastRenderedPageBreak/>
-        <w:t>Contents</w:t>
-      </w:r>
-    </w:p>
+    <w:sdt>
+      <w:sdtPr>
+        <w:id w:val="29066392"/>
+        <w:docPartObj>
+          <w:docPartGallery w:val="Table of Contents"/>
+          <w:docPartUnique/>
+        </w:docPartObj>
+      </w:sdtPr>
+      <w:sdtEndPr>
+        <w:rPr>
+          <w:sz w:val="22"/>
+        </w:rPr>
+      </w:sdtEndPr>
+      <w:sdtContent>
+        <w:p>
+          <w:pPr>
+            <w:pStyle w:val="TOCHeading"/>
+            <w:numPr>
+              <w:ilvl w:val="0"/>
+              <w:numId w:val="0"/>
+            </w:numPr>
+            <w:ind w:left="360"/>
+          </w:pPr>
+          <w:r>
+            <w:t>Table of Contents</w:t>
+          </w:r>
+        </w:p>
+        <w:p>
+          <w:pPr>
+            <w:pStyle w:val="TOC1"/>
+            <w:tabs>
+              <w:tab w:val="left" w:pos="440"/>
+              <w:tab w:val="right" w:leader="dot" w:pos="9350"/>
+            </w:tabs>
+            <w:rPr>
+              <w:rFonts w:eastAsiaTheme="minorEastAsia"/>
+              <w:noProof/>
+            </w:rPr>
+          </w:pPr>
+          <w:r>
+            <w:fldChar w:fldCharType="begin"/>
+          </w:r>
+          <w:r>
+            <w:instrText xml:space="preserve"> TOC \o "1-3" \h \z \u </w:instrText>
+          </w:r>
+          <w:r>
+            <w:fldChar w:fldCharType="separate"/>
+          </w:r>
+          <w:hyperlink w:anchor="_Toc431246657" w:history="1">
+            <w:r>
+              <w:rPr>
+                <w:rStyle w:val="Hyperlink"/>
+                <w:noProof/>
+              </w:rPr>
+              <w:t>1.</w:t>
+            </w:r>
+            <w:r>
+              <w:rPr>
+                <w:rFonts w:eastAsiaTheme="minorEastAsia"/>
+                <w:noProof/>
+              </w:rPr>
+              <w:tab/>
+            </w:r>
+            <w:r>
+              <w:rPr>
+                <w:rStyle w:val="Hyperlink"/>
+                <w:noProof/>
+              </w:rPr>
+              <w:t>Introduction</w:t>
+            </w:r>
+            <w:r>
+              <w:rPr>
+                <w:noProof/>
+                <w:webHidden/>
+              </w:rPr>
+              <w:tab/>
+            </w:r>
+            <w:r>
+              <w:rPr>
+                <w:noProof/>
+                <w:webHidden/>
+              </w:rPr>
+              <w:fldChar w:fldCharType="begin"/>
+            </w:r>
+            <w:r>
+              <w:rPr>
+                <w:noProof/>
+                <w:webHidden/>
+              </w:rPr>
+              <w:instrText xml:space="preserve"> PAGEREF _Toc431246657 \h </w:instrText>
+            </w:r>
+            <w:r>
+              <w:rPr>
+                <w:noProof/>
+                <w:webHidden/>
+              </w:rPr>
+            </w:r>
+            <w:r>
+              <w:rPr>
+                <w:noProof/>
+                <w:webHidden/>
+              </w:rPr>
+              <w:fldChar w:fldCharType="separate"/>
+            </w:r>
+            <w:r>
+              <w:rPr>
+                <w:noProof/>
+                <w:webHidden/>
+              </w:rPr>
+              <w:t>3</w:t>
+            </w:r>
+            <w:r>
+              <w:rPr>
+                <w:noProof/>
+                <w:webHidden/>
+              </w:rPr>
+              <w:fldChar w:fldCharType="end"/>
+            </w:r>
+          </w:hyperlink>
+        </w:p>
+        <w:p>
+          <w:pPr>
+            <w:pStyle w:val="TOC2"/>
+            <w:tabs>
+              <w:tab w:val="left" w:pos="880"/>
+              <w:tab w:val="right" w:leader="dot" w:pos="9350"/>
+            </w:tabs>
+            <w:rPr>
+              <w:rFonts w:eastAsiaTheme="minorEastAsia"/>
+              <w:noProof/>
+            </w:rPr>
+          </w:pPr>
+          <w:hyperlink w:anchor="_Toc431246658" w:history="1">
+            <w:r>
+              <w:rPr>
+                <w:rStyle w:val="Hyperlink"/>
+                <w:noProof/>
+              </w:rPr>
+              <w:t>1.1</w:t>
+            </w:r>
+            <w:r>
+              <w:rPr>
+                <w:rFonts w:eastAsiaTheme="minorEastAsia"/>
+                <w:noProof/>
+              </w:rPr>
+              <w:tab/>
+            </w:r>
+            <w:r>
+              <w:rPr>
+                <w:rStyle w:val="Hyperlink"/>
+                <w:noProof/>
+              </w:rPr>
+              <w:t>Purpose of the system</w:t>
+            </w:r>
+            <w:r>
+              <w:rPr>
+                <w:noProof/>
+                <w:webHidden/>
+              </w:rPr>
+              <w:tab/>
+            </w:r>
+            <w:r>
+              <w:rPr>
+                <w:noProof/>
+                <w:webHidden/>
+              </w:rPr>
+              <w:fldChar w:fldCharType="begin"/>
+            </w:r>
+            <w:r>
+              <w:rPr>
+                <w:noProof/>
+                <w:webHidden/>
+              </w:rPr>
+              <w:instrText xml:space="preserve"> PAGEREF _Toc431246658 \h </w:instrText>
+            </w:r>
+            <w:r>
+              <w:rPr>
+                <w:noProof/>
+                <w:webHidden/>
+              </w:rPr>
+            </w:r>
+            <w:r>
+              <w:rPr>
+                <w:noProof/>
+                <w:webHidden/>
+              </w:rPr>
+              <w:fldChar w:fldCharType="separate"/>
+            </w:r>
+            <w:r>
+              <w:rPr>
+                <w:noProof/>
+                <w:webHidden/>
+              </w:rPr>
+              <w:t>3</w:t>
+            </w:r>
+            <w:r>
+              <w:rPr>
+                <w:noProof/>
+                <w:webHidden/>
+              </w:rPr>
+              <w:fldChar w:fldCharType="end"/>
+            </w:r>
+          </w:hyperlink>
+        </w:p>
+        <w:p>
+          <w:pPr>
+            <w:pStyle w:val="TOC2"/>
+            <w:tabs>
+              <w:tab w:val="left" w:pos="880"/>
+              <w:tab w:val="right" w:leader="dot" w:pos="9350"/>
+            </w:tabs>
+            <w:rPr>
+              <w:rFonts w:eastAsiaTheme="minorEastAsia"/>
+              <w:noProof/>
+            </w:rPr>
+          </w:pPr>
+          <w:hyperlink w:anchor="_Toc431246659" w:history="1">
+            <w:r>
+              <w:rPr>
+                <w:rStyle w:val="Hyperlink"/>
+                <w:noProof/>
+              </w:rPr>
+              <w:t>1.2</w:t>
+            </w:r>
+            <w:r>
+              <w:rPr>
+                <w:rFonts w:eastAsiaTheme="minorEastAsia"/>
+                <w:noProof/>
+              </w:rPr>
+              <w:tab/>
+            </w:r>
+            <w:r>
+              <w:rPr>
+                <w:rStyle w:val="Hyperlink"/>
+                <w:noProof/>
+              </w:rPr>
+              <w:t>Scope of the system</w:t>
+            </w:r>
+            <w:r>
+              <w:rPr>
+                <w:noProof/>
+                <w:webHidden/>
+              </w:rPr>
+              <w:tab/>
+            </w:r>
+            <w:r>
+              <w:rPr>
+                <w:noProof/>
+                <w:webHidden/>
+              </w:rPr>
+              <w:fldChar w:fldCharType="begin"/>
+            </w:r>
+            <w:r>
+              <w:rPr>
+                <w:noProof/>
+                <w:webHidden/>
+              </w:rPr>
+              <w:instrText xml:space="preserve"> PAGEREF _Toc431246659 \h </w:instrText>
+            </w:r>
+            <w:r>
+              <w:rPr>
+                <w:noProof/>
+                <w:webHidden/>
+              </w:rPr>
+            </w:r>
+            <w:r>
+              <w:rPr>
+                <w:noProof/>
+                <w:webHidden/>
+              </w:rPr>
+              <w:fldChar w:fldCharType="separate"/>
+            </w:r>
+            <w:r>
+              <w:rPr>
+                <w:noProof/>
+                <w:webHidden/>
+              </w:rPr>
+              <w:t>3</w:t>
+            </w:r>
+            <w:r>
+              <w:rPr>
+                <w:noProof/>
+                <w:webHidden/>
+              </w:rPr>
+              <w:fldChar w:fldCharType="end"/>
+            </w:r>
+          </w:hyperlink>
+        </w:p>
+        <w:p>
+          <w:pPr>
+            <w:pStyle w:val="TOC2"/>
+            <w:tabs>
+              <w:tab w:val="left" w:pos="880"/>
+              <w:tab w:val="right" w:leader="dot" w:pos="9350"/>
+            </w:tabs>
+            <w:rPr>
+              <w:rFonts w:eastAsiaTheme="minorEastAsia"/>
+              <w:noProof/>
+            </w:rPr>
+          </w:pPr>
+          <w:hyperlink w:anchor="_Toc431246660" w:history="1">
+            <w:r>
+              <w:rPr>
+                <w:rStyle w:val="Hyperlink"/>
+                <w:noProof/>
+              </w:rPr>
+              <w:t>1.3</w:t>
+            </w:r>
+            <w:r>
+              <w:rPr>
+                <w:rFonts w:eastAsiaTheme="minorEastAsia"/>
+                <w:noProof/>
+              </w:rPr>
+              <w:tab/>
+            </w:r>
+            <w:r>
+              <w:rPr>
+                <w:rStyle w:val="Hyperlink"/>
+                <w:noProof/>
+              </w:rPr>
+              <w:t>Objectives and success criteria of the software</w:t>
+            </w:r>
+            <w:r>
+              <w:rPr>
+                <w:noProof/>
+                <w:webHidden/>
+              </w:rPr>
+              <w:tab/>
+            </w:r>
+            <w:r>
+              <w:rPr>
+                <w:noProof/>
+                <w:webHidden/>
+              </w:rPr>
+              <w:fldChar w:fldCharType="begin"/>
+            </w:r>
+            <w:r>
+              <w:rPr>
+                <w:noProof/>
+                <w:webHidden/>
+              </w:rPr>
+              <w:instrText xml:space="preserve"> PAGEREF _Toc431246660 \h </w:instrText>
+            </w:r>
+            <w:r>
+              <w:rPr>
+                <w:noProof/>
+                <w:webHidden/>
+              </w:rPr>
+            </w:r>
+            <w:r>
+              <w:rPr>
+                <w:noProof/>
+                <w:webHidden/>
+              </w:rPr>
+              <w:fldChar w:fldCharType="separate"/>
+            </w:r>
+            <w:r>
+              <w:rPr>
+                <w:noProof/>
+                <w:webHidden/>
+              </w:rPr>
+              <w:t>3</w:t>
+            </w:r>
+            <w:r>
+              <w:rPr>
+                <w:noProof/>
+                <w:webHidden/>
+              </w:rPr>
+              <w:fldChar w:fldCharType="end"/>
+            </w:r>
+          </w:hyperlink>
+        </w:p>
+        <w:p>
+          <w:pPr>
+            <w:pStyle w:val="TOC2"/>
+            <w:tabs>
+              <w:tab w:val="left" w:pos="880"/>
+              <w:tab w:val="right" w:leader="dot" w:pos="9350"/>
+            </w:tabs>
+            <w:rPr>
+              <w:rFonts w:eastAsiaTheme="minorEastAsia"/>
+              <w:noProof/>
+            </w:rPr>
+          </w:pPr>
+          <w:hyperlink w:anchor="_Toc431246661" w:history="1">
+            <w:r>
+              <w:rPr>
+                <w:rStyle w:val="Hyperlink"/>
+                <w:noProof/>
+              </w:rPr>
+              <w:t>1.4</w:t>
+            </w:r>
+            <w:r>
+              <w:rPr>
+                <w:rFonts w:eastAsiaTheme="minorEastAsia"/>
+                <w:noProof/>
+              </w:rPr>
+              <w:tab/>
+            </w:r>
+            <w:r>
+              <w:rPr>
+                <w:rStyle w:val="Hyperlink"/>
+                <w:noProof/>
+              </w:rPr>
+              <w:t>Definitions, acronyms, and abbreviations</w:t>
+            </w:r>
+            <w:r>
+              <w:rPr>
+                <w:noProof/>
+                <w:webHidden/>
+              </w:rPr>
+              <w:tab/>
+            </w:r>
+            <w:r>
+              <w:rPr>
+                <w:noProof/>
+                <w:webHidden/>
+              </w:rPr>
+              <w:fldChar w:fldCharType="begin"/>
+            </w:r>
+            <w:r>
+              <w:rPr>
+                <w:noProof/>
+                <w:webHidden/>
+              </w:rPr>
+              <w:instrText xml:space="preserve"> PAGEREF _Toc431246661 \h </w:instrText>
+            </w:r>
+            <w:r>
+              <w:rPr>
+                <w:noProof/>
+                <w:webHidden/>
+              </w:rPr>
+            </w:r>
+            <w:r>
+              <w:rPr>
+                <w:noProof/>
+                <w:webHidden/>
+              </w:rPr>
+              <w:fldChar w:fldCharType="separate"/>
+            </w:r>
+            <w:r>
+              <w:rPr>
+                <w:noProof/>
+                <w:webHidden/>
+              </w:rPr>
+              <w:t>3</w:t>
+            </w:r>
+            <w:r>
+              <w:rPr>
+                <w:noProof/>
+                <w:webHidden/>
+              </w:rPr>
+              <w:fldChar w:fldCharType="end"/>
+            </w:r>
+          </w:hyperlink>
+        </w:p>
+        <w:p>
+          <w:pPr>
+            <w:pStyle w:val="TOC1"/>
+            <w:tabs>
+              <w:tab w:val="left" w:pos="440"/>
+              <w:tab w:val="right" w:leader="dot" w:pos="9350"/>
+            </w:tabs>
+            <w:rPr>
+              <w:rFonts w:eastAsiaTheme="minorEastAsia"/>
+              <w:noProof/>
+            </w:rPr>
+          </w:pPr>
+          <w:hyperlink w:anchor="_Toc431246662" w:history="1">
+            <w:r>
+              <w:rPr>
+                <w:rStyle w:val="Hyperlink"/>
+                <w:noProof/>
+              </w:rPr>
+              <w:t>2.</w:t>
+            </w:r>
+            <w:r>
+              <w:rPr>
+                <w:rFonts w:eastAsiaTheme="minorEastAsia"/>
+                <w:noProof/>
+              </w:rPr>
+              <w:tab/>
+            </w:r>
+            <w:r>
+              <w:rPr>
+                <w:rStyle w:val="Hyperlink"/>
+                <w:noProof/>
+              </w:rPr>
+              <w:t>Proposed System</w:t>
+            </w:r>
+            <w:r>
+              <w:rPr>
+                <w:noProof/>
+                <w:webHidden/>
+              </w:rPr>
+              <w:tab/>
+            </w:r>
+            <w:r>
+              <w:rPr>
+                <w:noProof/>
+                <w:webHidden/>
+              </w:rPr>
+              <w:fldChar w:fldCharType="begin"/>
+            </w:r>
+            <w:r>
+              <w:rPr>
+                <w:noProof/>
+                <w:webHidden/>
+              </w:rPr>
+              <w:instrText xml:space="preserve"> PAGEREF _Toc431246662 \h </w:instrText>
+            </w:r>
+            <w:r>
+              <w:rPr>
+                <w:noProof/>
+                <w:webHidden/>
+              </w:rPr>
+            </w:r>
+            <w:r>
+              <w:rPr>
+                <w:noProof/>
+                <w:webHidden/>
+              </w:rPr>
+              <w:fldChar w:fldCharType="separate"/>
+            </w:r>
+            <w:r>
+              <w:rPr>
+                <w:noProof/>
+                <w:webHidden/>
+              </w:rPr>
+              <w:t>4</w:t>
+            </w:r>
+            <w:r>
+              <w:rPr>
+                <w:noProof/>
+                <w:webHidden/>
+              </w:rPr>
+              <w:fldChar w:fldCharType="end"/>
+            </w:r>
+          </w:hyperlink>
+        </w:p>
+        <w:p>
+          <w:pPr>
+            <w:pStyle w:val="TOC2"/>
+            <w:tabs>
+              <w:tab w:val="left" w:pos="880"/>
+              <w:tab w:val="right" w:leader="dot" w:pos="9350"/>
+            </w:tabs>
+            <w:rPr>
+              <w:rFonts w:eastAsiaTheme="minorEastAsia"/>
+              <w:noProof/>
+            </w:rPr>
+          </w:pPr>
+          <w:hyperlink w:anchor="_Toc431246663" w:history="1">
+            <w:r>
+              <w:rPr>
+                <w:rStyle w:val="Hyperlink"/>
+                <w:noProof/>
+              </w:rPr>
+              <w:t>2.1</w:t>
+            </w:r>
+            <w:r>
+              <w:rPr>
+                <w:rFonts w:eastAsiaTheme="minorEastAsia"/>
+                <w:noProof/>
+              </w:rPr>
+              <w:tab/>
+            </w:r>
+            <w:r>
+              <w:rPr>
+                <w:rStyle w:val="Hyperlink"/>
+                <w:noProof/>
+              </w:rPr>
+              <w:t>Functional Requirements</w:t>
+            </w:r>
+            <w:r>
+              <w:rPr>
+                <w:noProof/>
+                <w:webHidden/>
+              </w:rPr>
+              <w:tab/>
+            </w:r>
+            <w:r>
+              <w:rPr>
+                <w:noProof/>
+                <w:webHidden/>
+              </w:rPr>
+              <w:fldChar w:fldCharType="begin"/>
+            </w:r>
+            <w:r>
+              <w:rPr>
+                <w:noProof/>
+                <w:webHidden/>
+              </w:rPr>
+              <w:instrText xml:space="preserve"> PAGEREF _Toc431246663 \h </w:instrText>
+            </w:r>
+            <w:r>
+              <w:rPr>
+                <w:noProof/>
+                <w:webHidden/>
+              </w:rPr>
+            </w:r>
+            <w:r>
+              <w:rPr>
+                <w:noProof/>
+                <w:webHidden/>
+              </w:rPr>
+              <w:fldChar w:fldCharType="separate"/>
+            </w:r>
+            <w:r>
+              <w:rPr>
+                <w:noProof/>
+                <w:webHidden/>
+              </w:rPr>
+              <w:t>4</w:t>
+            </w:r>
+            <w:r>
+              <w:rPr>
+                <w:noProof/>
+                <w:webHidden/>
+              </w:rPr>
+              <w:fldChar w:fldCharType="end"/>
+            </w:r>
+          </w:hyperlink>
+        </w:p>
+        <w:p>
+          <w:pPr>
+            <w:pStyle w:val="TOC1"/>
+            <w:tabs>
+              <w:tab w:val="left" w:pos="440"/>
+              <w:tab w:val="right" w:leader="dot" w:pos="9350"/>
+            </w:tabs>
+            <w:rPr>
+              <w:rFonts w:eastAsiaTheme="minorEastAsia"/>
+              <w:noProof/>
+            </w:rPr>
+          </w:pPr>
+          <w:hyperlink w:anchor="_Toc431246664" w:history="1">
+            <w:r>
+              <w:rPr>
+                <w:rStyle w:val="Hyperlink"/>
+                <w:noProof/>
+              </w:rPr>
+              <w:t>3.</w:t>
+            </w:r>
+            <w:r>
+              <w:rPr>
+                <w:rFonts w:eastAsiaTheme="minorEastAsia"/>
+                <w:noProof/>
+              </w:rPr>
+              <w:tab/>
+            </w:r>
+            <w:r>
+              <w:rPr>
+                <w:rStyle w:val="Hyperlink"/>
+                <w:noProof/>
+              </w:rPr>
+              <w:t>Nonfunctional Requirements</w:t>
+            </w:r>
+            <w:r>
+              <w:rPr>
+                <w:noProof/>
+                <w:webHidden/>
+              </w:rPr>
+              <w:tab/>
+            </w:r>
+            <w:r>
+              <w:rPr>
+                <w:noProof/>
+                <w:webHidden/>
+              </w:rPr>
+              <w:fldChar w:fldCharType="begin"/>
+            </w:r>
+            <w:r>
+              <w:rPr>
+                <w:noProof/>
+                <w:webHidden/>
+              </w:rPr>
+              <w:instrText xml:space="preserve"> PAGEREF _Toc431246664 \h </w:instrText>
+            </w:r>
+            <w:r>
+              <w:rPr>
+                <w:noProof/>
+                <w:webHidden/>
+              </w:rPr>
+            </w:r>
+            <w:r>
+              <w:rPr>
+                <w:noProof/>
+                <w:webHidden/>
+              </w:rPr>
+              <w:fldChar w:fldCharType="separate"/>
+            </w:r>
+            <w:r>
+              <w:rPr>
+                <w:noProof/>
+                <w:webHidden/>
+              </w:rPr>
+              <w:t>4</w:t>
+            </w:r>
+            <w:r>
+              <w:rPr>
+                <w:noProof/>
+                <w:webHidden/>
+              </w:rPr>
+              <w:fldChar w:fldCharType="end"/>
+            </w:r>
+          </w:hyperlink>
+        </w:p>
+        <w:p>
+          <w:r>
+            <w:fldChar w:fldCharType="end"/>
+          </w:r>
+        </w:p>
+      </w:sdtContent>
+    </w:sdt>
     <w:p>
       <w:pPr>
         <w:rPr>
@@ -303,23 +1003,14 @@
     </w:p>
     <w:p>
       <w:pPr>
-        <w:pStyle w:val="ListParagraph"/>
-        <w:numPr>
-          <w:ilvl w:val="0"/>
-          <w:numId w:val="1"/>
-        </w:numPr>
-        <w:spacing w:after="120" w:line="240" w:lineRule="auto"/>
-        <w:rPr>
-          <w:sz w:val="32"/>
-        </w:rPr>
-      </w:pPr>
-      <w:r>
-        <w:rPr>
-          <w:sz w:val="32"/>
-        </w:rPr>
+        <w:pStyle w:val="Heading1"/>
+      </w:pPr>
+      <w:bookmarkStart w:id="0" w:name="_Toc431246657"/>
+      <w:r>
         <w:lastRenderedPageBreak/>
         <w:t>Introduction</w:t>
       </w:r>
+      <w:bookmarkEnd w:id="0"/>
     </w:p>
     <w:p>
       <w:pPr>
@@ -345,22 +1036,13 @@
     </w:p>
     <w:p>
       <w:pPr>
-        <w:pStyle w:val="ListParagraph"/>
-        <w:numPr>
-          <w:ilvl w:val="1"/>
-          <w:numId w:val="1"/>
-        </w:numPr>
-        <w:spacing w:after="120" w:line="240" w:lineRule="auto"/>
-        <w:rPr>
-          <w:sz w:val="32"/>
-        </w:rPr>
-      </w:pPr>
-      <w:r>
-        <w:rPr>
-          <w:sz w:val="32"/>
-        </w:rPr>
+        <w:pStyle w:val="Heading2"/>
+      </w:pPr>
+      <w:bookmarkStart w:id="1" w:name="_Toc431246658"/>
+      <w:r>
         <w:t>Purpose of the system</w:t>
       </w:r>
+      <w:bookmarkEnd w:id="1"/>
     </w:p>
     <w:p>
       <w:pPr>
@@ -404,22 +1086,13 @@
     </w:p>
     <w:p>
       <w:pPr>
-        <w:pStyle w:val="ListParagraph"/>
-        <w:numPr>
-          <w:ilvl w:val="1"/>
-          <w:numId w:val="1"/>
-        </w:numPr>
-        <w:spacing w:after="120" w:line="240" w:lineRule="auto"/>
-        <w:rPr>
-          <w:sz w:val="32"/>
-        </w:rPr>
-      </w:pPr>
-      <w:r>
-        <w:rPr>
-          <w:sz w:val="32"/>
-        </w:rPr>
+        <w:pStyle w:val="Heading2"/>
+      </w:pPr>
+      <w:bookmarkStart w:id="2" w:name="_Toc431246659"/>
+      <w:r>
         <w:t>Scope of the system</w:t>
       </w:r>
+      <w:bookmarkEnd w:id="2"/>
     </w:p>
     <w:p>
       <w:pPr>
@@ -451,22 +1124,13 @@
     </w:p>
     <w:p>
       <w:pPr>
-        <w:pStyle w:val="ListParagraph"/>
-        <w:numPr>
-          <w:ilvl w:val="1"/>
-          <w:numId w:val="1"/>
-        </w:numPr>
-        <w:spacing w:after="120" w:line="240" w:lineRule="auto"/>
-        <w:rPr>
-          <w:sz w:val="32"/>
-        </w:rPr>
-      </w:pPr>
-      <w:r>
-        <w:rPr>
-          <w:sz w:val="32"/>
-        </w:rPr>
+        <w:pStyle w:val="Heading2"/>
+      </w:pPr>
+      <w:bookmarkStart w:id="3" w:name="_Toc431246660"/>
+      <w:r>
         <w:t>Objectives and success criteria of the software</w:t>
       </w:r>
+      <w:bookmarkEnd w:id="3"/>
     </w:p>
     <w:p>
       <w:pPr>
@@ -522,7 +1186,19 @@
         <w:rPr>
           <w:sz w:val="24"/>
         </w:rPr>
-        <w:t>Correctly loading webpages the user requests</w:t>
+        <w:t xml:space="preserve">Correctly loading </w:t>
+      </w:r>
+      <w:r>
+        <w:rPr>
+          <w:sz w:val="24"/>
+        </w:rPr>
+        <w:t>web pages</w:t>
+      </w:r>
+      <w:r>
+        <w:rPr>
+          <w:sz w:val="24"/>
+        </w:rPr>
+        <w:t xml:space="preserve"> the user requests</w:t>
       </w:r>
     </w:p>
     <w:p>
@@ -579,7 +1255,13 @@
         <w:rPr>
           <w:sz w:val="24"/>
         </w:rPr>
-        <w:t>Easy to use, user-friendly interface</w:t>
+        <w:t>Simple and accessible</w:t>
+      </w:r>
+      <w:r>
+        <w:rPr>
+          <w:sz w:val="24"/>
+        </w:rPr>
+        <w:t xml:space="preserve"> interface</w:t>
       </w:r>
     </w:p>
     <w:p>
@@ -598,84 +1280,115 @@
         <w:rPr>
           <w:sz w:val="24"/>
         </w:rPr>
-        <w:t xml:space="preserve">Blah, need </w:t>
+        <w:t>Implemented searchable backend database</w:t>
+      </w:r>
+    </w:p>
+    <w:p>
+      <w:pPr>
+        <w:spacing w:after="120" w:line="240" w:lineRule="auto"/>
+        <w:rPr>
+          <w:sz w:val="24"/>
+        </w:rPr>
+      </w:pPr>
+    </w:p>
+    <w:p>
+      <w:pPr>
+        <w:pStyle w:val="Heading2"/>
+      </w:pPr>
+      <w:bookmarkStart w:id="4" w:name="_Toc431246661"/>
+      <w:r>
+        <w:t>Definitions, acronyms, and abbreviations</w:t>
+      </w:r>
+      <w:bookmarkEnd w:id="4"/>
+    </w:p>
+    <w:p>
+      <w:pPr>
+        <w:spacing w:after="120" w:line="240" w:lineRule="auto"/>
+        <w:rPr>
+          <w:sz w:val="24"/>
+        </w:rPr>
+      </w:pPr>
+      <w:r>
+        <w:rPr>
+          <w:sz w:val="24"/>
+        </w:rPr>
+        <w:t>TTU – Texas Tech University</w:t>
+      </w:r>
+    </w:p>
+    <w:p>
+      <w:pPr>
+        <w:spacing w:after="120" w:line="240" w:lineRule="auto"/>
+        <w:rPr>
+          <w:sz w:val="24"/>
+        </w:rPr>
+      </w:pPr>
+      <w:r>
+        <w:rPr>
+          <w:sz w:val="24"/>
+        </w:rPr>
+        <w:t>CS - Computer Science</w:t>
+      </w:r>
+    </w:p>
+    <w:p>
+      <w:pPr>
+        <w:spacing w:after="120" w:line="240" w:lineRule="auto"/>
+        <w:rPr>
+          <w:sz w:val="24"/>
+        </w:rPr>
+      </w:pPr>
+      <w:r>
+        <w:rPr>
+          <w:sz w:val="24"/>
+        </w:rPr>
+        <w:t xml:space="preserve">WAMP - A Windows Web development environment for Apache, </w:t>
       </w:r>
       <w:proofErr w:type="spellStart"/>
       <w:r>
         <w:rPr>
           <w:sz w:val="24"/>
         </w:rPr>
-        <w:t>moar</w:t>
+        <w:t>MySQL</w:t>
       </w:r>
       <w:proofErr w:type="spellEnd"/>
-    </w:p>
-    <w:p>
-      <w:pPr>
-        <w:spacing w:after="120" w:line="240" w:lineRule="auto"/>
-        <w:rPr>
-          <w:sz w:val="24"/>
-        </w:rPr>
-      </w:pPr>
-    </w:p>
-    <w:p>
-      <w:pPr>
-        <w:pStyle w:val="ListParagraph"/>
-        <w:numPr>
-          <w:ilvl w:val="1"/>
-          <w:numId w:val="1"/>
-        </w:numPr>
-        <w:spacing w:after="120" w:line="240" w:lineRule="auto"/>
-        <w:rPr>
-          <w:sz w:val="32"/>
-        </w:rPr>
-      </w:pPr>
-      <w:r>
-        <w:rPr>
-          <w:sz w:val="32"/>
-        </w:rPr>
-        <w:t>Definitions, acronyms, and abbreviations</w:t>
-      </w:r>
-    </w:p>
-    <w:p>
-      <w:pPr>
-        <w:spacing w:after="120" w:line="240" w:lineRule="auto"/>
-        <w:rPr>
-          <w:sz w:val="24"/>
-        </w:rPr>
-      </w:pPr>
-      <w:r>
-        <w:rPr>
-          <w:sz w:val="24"/>
-        </w:rPr>
-        <w:t>TTU – Texas Tech University</w:t>
-      </w:r>
-    </w:p>
-    <w:p>
-      <w:pPr>
-        <w:spacing w:after="120" w:line="240" w:lineRule="auto"/>
-        <w:rPr>
-          <w:sz w:val="24"/>
-        </w:rPr>
-      </w:pPr>
-      <w:r>
-        <w:rPr>
-          <w:sz w:val="24"/>
-        </w:rPr>
-        <w:t>CS - Computer Science</w:t>
-      </w:r>
-    </w:p>
-    <w:p>
-      <w:pPr>
-        <w:spacing w:after="120" w:line="240" w:lineRule="auto"/>
-        <w:rPr>
-          <w:sz w:val="24"/>
-        </w:rPr>
-      </w:pPr>
-      <w:r>
-        <w:rPr>
-          <w:sz w:val="24"/>
-        </w:rPr>
-        <w:t>WAMP - A Windows Web development environment for Apache, MySQL, and PHP databases</w:t>
+      <w:r>
+        <w:rPr>
+          <w:sz w:val="24"/>
+        </w:rPr>
+        <w:t>, and PHP databases</w:t>
+      </w:r>
+    </w:p>
+    <w:p>
+      <w:pPr>
+        <w:spacing w:after="120" w:line="240" w:lineRule="auto"/>
+        <w:rPr>
+          <w:sz w:val="24"/>
+        </w:rPr>
+      </w:pPr>
+      <w:r>
+        <w:rPr>
+          <w:sz w:val="24"/>
+        </w:rPr>
+        <w:t xml:space="preserve">MAMP – A Macintosh Web development environment for </w:t>
+      </w:r>
+      <w:r>
+        <w:rPr>
+          <w:sz w:val="24"/>
+        </w:rPr>
+        <w:t xml:space="preserve">Apache, </w:t>
+      </w:r>
+      <w:proofErr w:type="spellStart"/>
+      <w:r>
+        <w:rPr>
+          <w:sz w:val="24"/>
+        </w:rPr>
+        <w:t>MySQL</w:t>
+      </w:r>
+      <w:proofErr w:type="spellEnd"/>
+      <w:r>
+        <w:rPr>
+          <w:sz w:val="24"/>
+        </w:rPr>
+        <w:t>, and PHP database</w:t>
       </w:r>
     </w:p>
     <w:p>
@@ -699,110 +1412,74 @@
           <w:sz w:val="24"/>
         </w:rPr>
       </w:pPr>
-      <w:r>
-        <w:rPr>
-          <w:sz w:val="24"/>
-        </w:rPr>
-        <w:t>MySQL – an open source relational database management system.</w:t>
-      </w:r>
-    </w:p>
-    <w:p>
-      <w:pPr>
-        <w:spacing w:after="120" w:line="240" w:lineRule="auto"/>
-        <w:rPr>
-          <w:sz w:val="24"/>
-        </w:rPr>
-      </w:pPr>
-      <w:r>
-        <w:rPr>
-          <w:sz w:val="24"/>
-        </w:rPr>
-        <w:t xml:space="preserve">MAMP – A Macintosh Web development environment for </w:t>
-      </w:r>
-      <w:r>
-        <w:rPr>
-          <w:sz w:val="24"/>
-        </w:rPr>
-        <w:t>Apache, MySQL, and PHP database</w:t>
-      </w:r>
-    </w:p>
-    <w:p>
-      <w:pPr>
-        <w:spacing w:after="120" w:line="240" w:lineRule="auto"/>
-        <w:rPr>
-          <w:sz w:val="24"/>
-        </w:rPr>
-      </w:pPr>
-    </w:p>
-    <w:p>
-      <w:pPr>
-        <w:pStyle w:val="ListParagraph"/>
-        <w:numPr>
-          <w:ilvl w:val="0"/>
-          <w:numId w:val="1"/>
-        </w:numPr>
-        <w:spacing w:after="120" w:line="240" w:lineRule="auto"/>
-        <w:rPr>
-          <w:sz w:val="32"/>
-          <w:highlight w:val="yellow"/>
-        </w:rPr>
-      </w:pPr>
-      <w:r>
-        <w:rPr>
-          <w:sz w:val="32"/>
-          <w:highlight w:val="yellow"/>
-        </w:rPr>
+      <w:proofErr w:type="spellStart"/>
+      <w:r>
+        <w:rPr>
+          <w:sz w:val="24"/>
+        </w:rPr>
+        <w:t>MySQL</w:t>
+      </w:r>
+      <w:proofErr w:type="spellEnd"/>
+      <w:r>
+        <w:rPr>
+          <w:sz w:val="24"/>
+        </w:rPr>
+        <w:t xml:space="preserve"> – an open source relational database management system.</w:t>
+      </w:r>
+    </w:p>
+    <w:p>
+      <w:pPr>
+        <w:spacing w:after="120" w:line="240" w:lineRule="auto"/>
+        <w:rPr>
+          <w:sz w:val="24"/>
+        </w:rPr>
+      </w:pPr>
+    </w:p>
+    <w:p>
+      <w:pPr>
+        <w:pStyle w:val="Heading1"/>
+      </w:pPr>
+      <w:bookmarkStart w:id="5" w:name="_Toc431246662"/>
+      <w:r>
         <w:lastRenderedPageBreak/>
         <w:t>Proposed System</w:t>
       </w:r>
-      <w:r>
-        <w:rPr>
-          <w:sz w:val="32"/>
-          <w:highlight w:val="yellow"/>
-        </w:rPr>
-        <w:t xml:space="preserve"> – needs changes</w:t>
-      </w:r>
-    </w:p>
-    <w:p>
-      <w:pPr>
-        <w:spacing w:after="120" w:line="240" w:lineRule="auto"/>
-        <w:rPr>
-          <w:sz w:val="24"/>
-        </w:rPr>
-      </w:pPr>
-      <w:r>
-        <w:rPr>
-          <w:sz w:val="24"/>
-        </w:rPr>
-        <w:t>The aim of TTU CS Blog will be to give access to a free community of Texas Tech university computer science students. We want to provide a solution to students who may not have free time after class to meet other students in person or if they have a question that requires feedback from more than one person.</w:t>
-      </w:r>
-    </w:p>
-    <w:p>
-      <w:pPr>
-        <w:spacing w:after="120" w:line="240" w:lineRule="auto"/>
-        <w:rPr>
-          <w:sz w:val="24"/>
-        </w:rPr>
-      </w:pPr>
-    </w:p>
-    <w:p>
-      <w:pPr>
-        <w:pStyle w:val="ListParagraph"/>
-        <w:numPr>
-          <w:ilvl w:val="1"/>
-          <w:numId w:val="1"/>
-        </w:numPr>
-        <w:spacing w:after="120" w:line="240" w:lineRule="auto"/>
-        <w:rPr>
-          <w:sz w:val="32"/>
-        </w:rPr>
-      </w:pPr>
-      <w:r>
-        <w:rPr>
-          <w:sz w:val="32"/>
-        </w:rPr>
+      <w:bookmarkEnd w:id="5"/>
+      <w:r>
+        <w:t xml:space="preserve"> </w:t>
+      </w:r>
+    </w:p>
+    <w:p>
+      <w:pPr>
+        <w:spacing w:after="120" w:line="240" w:lineRule="auto"/>
+        <w:rPr>
+          <w:sz w:val="24"/>
+        </w:rPr>
+      </w:pPr>
+      <w:r>
+        <w:rPr>
+          <w:sz w:val="24"/>
+        </w:rPr>
+        <w:t xml:space="preserve">Once implemented, the TTU CS Blog will provide a free community of fellow students to be a part of. Not everyone has time to meet with professors or organize meetings with other students. So, this will be a resource where students can both ask and answer questions relating to CS courses. </w:t>
+      </w:r>
+    </w:p>
+    <w:p>
+      <w:pPr>
+        <w:spacing w:after="120" w:line="240" w:lineRule="auto"/>
+        <w:rPr>
+          <w:sz w:val="24"/>
+        </w:rPr>
+      </w:pPr>
+    </w:p>
+    <w:p>
+      <w:pPr>
+        <w:pStyle w:val="Heading2"/>
+      </w:pPr>
+      <w:bookmarkStart w:id="6" w:name="_Toc431246663"/>
+      <w:r>
         <w:t>Functional Requirements</w:t>
       </w:r>
+      <w:bookmarkEnd w:id="6"/>
     </w:p>
     <w:p>
       <w:pPr>
@@ -934,13 +1611,7 @@
         <w:rPr>
           <w:sz w:val="24"/>
         </w:rPr>
-        <w:t>The system users will gain credit for correctly answering a posted que</w:t>
-      </w:r>
-      <w:r>
-        <w:rPr>
-          <w:sz w:val="24"/>
-        </w:rPr>
-        <w:t>stion requested by another user.</w:t>
+        <w:t>The system users will gain credit for correctly answering a posted question requested by another user.</w:t>
       </w:r>
     </w:p>
     <w:p>
@@ -978,7 +1649,19 @@
         <w:rPr>
           <w:sz w:val="24"/>
         </w:rPr>
-        <w:t>The system shall automatically email the user who made a post when another user has attempted to answer.</w:t>
+        <w:t xml:space="preserve">The system shall automatically </w:t>
+      </w:r>
+      <w:r>
+        <w:rPr>
+          <w:sz w:val="24"/>
+        </w:rPr>
+        <w:t>notify</w:t>
+      </w:r>
+      <w:r>
+        <w:rPr>
+          <w:sz w:val="24"/>
+        </w:rPr>
+        <w:t xml:space="preserve"> the user who made a post when another user has attempted to answer.</w:t>
       </w:r>
     </w:p>
     <w:p>
@@ -1029,28 +1712,16 @@
     </w:p>
     <w:p>
       <w:pPr>
-        <w:pStyle w:val="ListParagraph"/>
-        <w:numPr>
-          <w:ilvl w:val="1"/>
-          <w:numId w:val="5"/>
-        </w:numPr>
-        <w:spacing w:after="120" w:line="240" w:lineRule="auto"/>
-        <w:rPr>
-          <w:sz w:val="32"/>
-        </w:rPr>
-      </w:pPr>
-      <w:r>
-        <w:rPr>
-          <w:sz w:val="32"/>
-        </w:rPr>
+        <w:pStyle w:val="Heading1"/>
+      </w:pPr>
+      <w:bookmarkStart w:id="7" w:name="_Toc431246664"/>
+      <w:r>
         <w:t>Nonfunctional R</w:t>
       </w:r>
       <w:r>
-        <w:rPr>
-          <w:sz w:val="32"/>
-        </w:rPr>
         <w:t>equirements</w:t>
       </w:r>
+      <w:bookmarkEnd w:id="7"/>
     </w:p>
     <w:p>
       <w:pPr>
@@ -1296,8 +1967,8 @@
         </w:rPr>
         <w:t xml:space="preserve"> The software will be written with an English interface.</w:t>
       </w:r>
-      <w:bookmarkStart w:id="0" w:name="_GoBack"/>
-      <w:bookmarkEnd w:id="0"/>
+      <w:bookmarkStart w:id="8" w:name="_GoBack"/>
+      <w:bookmarkEnd w:id="8"/>
       <w:r>
         <w:rPr>
           <w:sz w:val="24"/>
@@ -1374,7 +2045,7 @@
 </file>
 
 <file path=word/numbering.xml><?xml version="1.0" encoding="utf-8"?>
-<w:numbering xmlns:wpc="http://schemas.microsoft.com/office/word/2010/wordprocessingCanvas" xmlns:mc="http://schemas.openxmlformats.org/markup-compatibility/2006" xmlns:o="urn:schemas-microsoft-com:office:office" xmlns:r="http://schemas.openxmlformats.org/officeDocument/2006/relationships" xmlns:m="http://schemas.openxmlformats.org/officeDocument/2006/math" xmlns:v="urn:schemas-microsoft-com:vml" xmlns:wp14="http://schemas.microsoft.com/office/word/2010/wordprocessingDrawing" xmlns:wp="http://schemas.openxmlformats.org/drawingml/2006/wordprocessingDrawing" xmlns:w10="urn:schemas-microsoft-com:office:word" xmlns:w="http://schemas.openxmlformats.org/wordprocessingml/2006/main" xmlns:w14="http://schemas.microsoft.com/office/word/2010/wordml" xmlns:wpg="http://schemas.microsoft.com/office/word/2010/wordprocessingGroup" xmlns:wpi="http://schemas.microsoft.com/office/word/2010/wordprocessingInk" xmlns:wne="http://schemas.microsoft.com/office/word/2006/wordml" xmlns:wps="http://schemas.microsoft.com/office/word/2010/wordprocessingShape" mc:Ignorable="w14 wp14">
+<w:numbering xmlns:ve="http://schemas.openxmlformats.org/markup-compatibility/2006" xmlns:o="urn:schemas-microsoft-com:office:office" xmlns:r="http://schemas.openxmlformats.org/officeDocument/2006/relationships" xmlns:m="http://schemas.openxmlformats.org/officeDocument/2006/math" xmlns:v="urn:schemas-microsoft-com:vml" xmlns:wp="http://schemas.openxmlformats.org/drawingml/2006/wordprocessingDrawing" xmlns:w10="urn:schemas-microsoft-com:office:word" xmlns:w="http://schemas.openxmlformats.org/wordprocessingml/2006/main" xmlns:wne="http://schemas.microsoft.com/office/word/2006/wordml">
   <w:abstractNum w:abstractNumId="0">
     <w:nsid w:val="12B14288"/>
     <w:multiLevelType w:val="multilevel"/>
@@ -1496,10 +2167,11 @@
   <w:abstractNum w:abstractNumId="1">
     <w:nsid w:val="221C358E"/>
     <w:multiLevelType w:val="multilevel"/>
-    <w:tmpl w:val="AE3847CC"/>
+    <w:tmpl w:val="987C71B4"/>
     <w:lvl w:ilvl="0">
       <w:start w:val="1"/>
       <w:numFmt w:val="decimal"/>
+      <w:pStyle w:val="Heading1"/>
       <w:lvlText w:val="%1."/>
       <w:lvlJc w:val="left"/>
       <w:pPr>
@@ -1509,6 +2181,7 @@
     <w:lvl w:ilvl="1">
       <w:start w:val="1"/>
       <w:numFmt w:val="decimal"/>
+      <w:pStyle w:val="Heading2"/>
       <w:isLgl/>
       <w:lvlText w:val="%1.%2"/>
       <w:lvlJc w:val="left"/>
@@ -2085,7 +2758,7 @@
 </file>
 
 <file path=word/styles.xml><?xml version="1.0" encoding="utf-8"?>
-<w:styles xmlns:mc="http://schemas.openxmlformats.org/markup-compatibility/2006" xmlns:r="http://schemas.openxmlformats.org/officeDocument/2006/relationships" xmlns:w="http://schemas.openxmlformats.org/wordprocessingml/2006/main" xmlns:w14="http://schemas.microsoft.com/office/word/2010/wordml" mc:Ignorable="w14">
+<w:styles xmlns:r="http://schemas.openxmlformats.org/officeDocument/2006/relationships" xmlns:w="http://schemas.openxmlformats.org/wordprocessingml/2006/main">
   <w:docDefaults>
     <w:rPrDefault>
       <w:rPr>
@@ -2243,6 +2916,47 @@
   <w:style w:type="paragraph" w:default="1" w:styleId="Normal">
     <w:name w:val="Normal"/>
     <w:qFormat/>
+    <w:rsid w:val="0049500B"/>
+  </w:style>
+  <w:style w:type="paragraph" w:styleId="Heading1">
+    <w:name w:val="heading 1"/>
+    <w:basedOn w:val="ListParagraph"/>
+    <w:next w:val="Normal"/>
+    <w:link w:val="Heading1Char"/>
+    <w:uiPriority w:val="9"/>
+    <w:qFormat/>
+    <w:rsid w:val="00D85FA7"/>
+    <w:pPr>
+      <w:numPr>
+        <w:numId w:val="1"/>
+      </w:numPr>
+      <w:spacing w:after="120" w:line="240" w:lineRule="auto"/>
+      <w:outlineLvl w:val="0"/>
+    </w:pPr>
+    <w:rPr>
+      <w:sz w:val="32"/>
+    </w:rPr>
+  </w:style>
+  <w:style w:type="paragraph" w:styleId="Heading2">
+    <w:name w:val="heading 2"/>
+    <w:basedOn w:val="ListParagraph"/>
+    <w:next w:val="Normal"/>
+    <w:link w:val="Heading2Char"/>
+    <w:uiPriority w:val="9"/>
+    <w:unhideWhenUsed/>
+    <w:qFormat/>
+    <w:rsid w:val="00D85FA7"/>
+    <w:pPr>
+      <w:numPr>
+        <w:ilvl w:val="1"/>
+        <w:numId w:val="1"/>
+      </w:numPr>
+      <w:spacing w:after="120" w:line="240" w:lineRule="auto"/>
+      <w:outlineLvl w:val="1"/>
+    </w:pPr>
+    <w:rPr>
+      <w:sz w:val="32"/>
+    </w:rPr>
   </w:style>
   <w:style w:type="character" w:default="1" w:styleId="DefaultParagraphFont">
     <w:name w:val="Default Paragraph Font"/>
@@ -2255,6 +2969,7 @@
     <w:uiPriority w:val="99"/>
     <w:semiHidden/>
     <w:unhideWhenUsed/>
+    <w:qFormat/>
     <w:tblPr>
       <w:tblInd w:w="0" w:type="dxa"/>
       <w:tblCellMar>
@@ -2350,6 +3065,74 @@
       <w:sz w:val="52"/>
       <w:szCs w:val="52"/>
     </w:rPr>
+  </w:style>
+  <w:style w:type="character" w:customStyle="1" w:styleId="Heading1Char">
+    <w:name w:val="Heading 1 Char"/>
+    <w:basedOn w:val="DefaultParagraphFont"/>
+    <w:link w:val="Heading1"/>
+    <w:uiPriority w:val="9"/>
+    <w:rsid w:val="00D85FA7"/>
+    <w:rPr>
+      <w:sz w:val="32"/>
+    </w:rPr>
+  </w:style>
+  <w:style w:type="paragraph" w:styleId="TOCHeading">
+    <w:name w:val="TOC Heading"/>
+    <w:basedOn w:val="Heading1"/>
+    <w:next w:val="Normal"/>
+    <w:uiPriority w:val="39"/>
+    <w:unhideWhenUsed/>
+    <w:qFormat/>
+    <w:rsid w:val="00D85FA7"/>
+    <w:pPr>
+      <w:outlineLvl w:val="9"/>
+    </w:pPr>
+  </w:style>
+  <w:style w:type="paragraph" w:styleId="TOC1">
+    <w:name w:val="toc 1"/>
+    <w:basedOn w:val="Normal"/>
+    <w:next w:val="Normal"/>
+    <w:autoRedefine/>
+    <w:uiPriority w:val="39"/>
+    <w:unhideWhenUsed/>
+    <w:rsid w:val="00D85FA7"/>
+    <w:pPr>
+      <w:spacing w:after="100"/>
+    </w:pPr>
+  </w:style>
+  <w:style w:type="character" w:styleId="Hyperlink">
+    <w:name w:val="Hyperlink"/>
+    <w:basedOn w:val="DefaultParagraphFont"/>
+    <w:uiPriority w:val="99"/>
+    <w:unhideWhenUsed/>
+    <w:rsid w:val="00D85FA7"/>
+    <w:rPr>
+      <w:color w:val="0000FF" w:themeColor="hyperlink"/>
+      <w:u w:val="single"/>
+    </w:rPr>
+  </w:style>
+  <w:style w:type="character" w:customStyle="1" w:styleId="Heading2Char">
+    <w:name w:val="Heading 2 Char"/>
+    <w:basedOn w:val="DefaultParagraphFont"/>
+    <w:link w:val="Heading2"/>
+    <w:uiPriority w:val="9"/>
+    <w:rsid w:val="00D85FA7"/>
+    <w:rPr>
+      <w:sz w:val="32"/>
+    </w:rPr>
+  </w:style>
+  <w:style w:type="paragraph" w:styleId="TOC2">
+    <w:name w:val="toc 2"/>
+    <w:basedOn w:val="Normal"/>
+    <w:next w:val="Normal"/>
+    <w:autoRedefine/>
+    <w:uiPriority w:val="39"/>
+    <w:unhideWhenUsed/>
+    <w:rsid w:val="00D85FA7"/>
+    <w:pPr>
+      <w:spacing w:after="100"/>
+      <w:ind w:left="220"/>
+    </w:pPr>
   </w:style>
 </w:styles>
 </file>
@@ -2907,4 +3690,16 @@
   <a:objectDefaults/>
   <a:extraClrSchemeLst/>
 </a:theme>
+</file>
+
+<file path=customXml/item1.xml><?xml version="1.0" encoding="utf-8"?>
+<b:Sources xmlns:b="http://schemas.openxmlformats.org/officeDocument/2006/bibliography" xmlns="http://schemas.openxmlformats.org/officeDocument/2006/bibliography" SelectedStyle="\APA.XSL" StyleName="APA Fifth Edition"/>
+</file>
+
+<file path=customXml/itemProps1.xml><?xml version="1.0" encoding="utf-8"?>
+<ds:datastoreItem xmlns:ds="http://schemas.openxmlformats.org/officeDocument/2006/customXml" ds:itemID="{B0D39626-C1DE-49BF-A661-02FD5BB79E97}">
+  <ds:schemaRefs>
+    <ds:schemaRef ds:uri="http://schemas.openxmlformats.org/officeDocument/2006/bibliography"/>
+  </ds:schemaRefs>
+</ds:datastoreItem>
 </file>
</xml_diff>